<commit_message>
proceso de matricula 41%
</commit_message>
<xml_diff>
--- a/docs/MODIFICACIONES EN LA BASE DE DATOS.docx
+++ b/docs/MODIFICACIONES EN LA BASE DE DATOS.docx
@@ -509,16 +509,8 @@
         <w:rPr>
           <w:lang w:val="en-US"/>
         </w:rPr>
-        <w:t>0</w:t>
-      </w:r>
-      <w:r>
-        <w:rPr>
-          <w:lang w:val="en-US"/>
-        </w:rPr>
-        <w:t>.00</w:t>
-      </w:r>
-      <w:bookmarkStart w:id="0" w:name="_GoBack"/>
-      <w:bookmarkEnd w:id="0"/>
+        <w:t>0.00</w:t>
+      </w:r>
       <w:r>
         <w:rPr>
           <w:lang w:val="en-US"/>
@@ -1105,6 +1097,74 @@
         </w:rPr>
         <w:t xml:space="preserve">` </w:t>
       </w:r>
+      <w:proofErr w:type="spellStart"/>
+      <w:r>
+        <w:rPr>
+          <w:lang w:val="en-US"/>
+        </w:rPr>
+        <w:t>int</w:t>
+      </w:r>
+      <w:proofErr w:type="spellEnd"/>
+      <w:r>
+        <w:rPr>
+          <w:lang w:val="en-US"/>
+        </w:rPr>
+        <w:t xml:space="preserve">(11) </w:t>
+      </w:r>
+      <w:bookmarkStart w:id="0" w:name="_GoBack"/>
+      <w:bookmarkEnd w:id="0"/>
+      <w:r>
+        <w:rPr>
+          <w:lang w:val="en-US"/>
+        </w:rPr>
+        <w:t>NOT NULL</w:t>
+      </w:r>
+      <w:r>
+        <w:rPr>
+          <w:lang w:val="en-US"/>
+        </w:rPr>
+        <w:t xml:space="preserve"> </w:t>
+      </w:r>
+      <w:r>
+        <w:rPr>
+          <w:lang w:val="en-US"/>
+        </w:rPr>
+        <w:t>DEFAULT '0.00'</w:t>
+      </w:r>
+      <w:r>
+        <w:rPr>
+          <w:lang w:val="en-US"/>
+        </w:rPr>
+        <w:t>,</w:t>
+      </w:r>
+    </w:p>
+    <w:p>
+      <w:pPr>
+        <w:pStyle w:val="Prrafodelista"/>
+        <w:rPr>
+          <w:lang w:val="en-US"/>
+        </w:rPr>
+      </w:pPr>
+      <w:r>
+        <w:rPr>
+          <w:lang w:val="en-US"/>
+        </w:rPr>
+        <w:t xml:space="preserve">  `</w:t>
+      </w:r>
+      <w:proofErr w:type="spellStart"/>
+      <w:r>
+        <w:rPr>
+          <w:lang w:val="en-US"/>
+        </w:rPr>
+        <w:t>CALD_nota</w:t>
+      </w:r>
+      <w:proofErr w:type="spellEnd"/>
+      <w:r>
+        <w:rPr>
+          <w:lang w:val="en-US"/>
+        </w:rPr>
+        <w:t xml:space="preserve">` </w:t>
+      </w:r>
       <w:proofErr w:type="gramStart"/>
       <w:r>
         <w:rPr>
@@ -1117,25 +1177,7 @@
         <w:rPr>
           <w:lang w:val="en-US"/>
         </w:rPr>
-        <w:t>10,2) NOT NULL</w:t>
-      </w:r>
-      <w:r>
-        <w:rPr>
-          <w:lang w:val="en-US"/>
-        </w:rPr>
-        <w:t xml:space="preserve"> </w:t>
-      </w:r>
-      <w:r>
-        <w:rPr>
-          <w:lang w:val="en-US"/>
-        </w:rPr>
-        <w:t>DEFAULT '0.00'</w:t>
-      </w:r>
-      <w:r>
-        <w:rPr>
-          <w:lang w:val="en-US"/>
-        </w:rPr>
-        <w:t>,</w:t>
+        <w:t>10,2) NOT NULL DEFAULT '0.00',</w:t>
       </w:r>
     </w:p>
     <w:p>
@@ -1156,7 +1198,7 @@
         <w:rPr>
           <w:lang w:val="en-US"/>
         </w:rPr>
-        <w:t>CALD_nota</w:t>
+        <w:t>CALD_estado</w:t>
       </w:r>
       <w:proofErr w:type="spellEnd"/>
       <w:r>
@@ -1165,180 +1207,141 @@
         </w:rPr>
         <w:t xml:space="preserve">` </w:t>
       </w:r>
+      <w:proofErr w:type="spellStart"/>
       <w:proofErr w:type="gramStart"/>
       <w:r>
         <w:rPr>
           <w:lang w:val="en-US"/>
         </w:rPr>
-        <w:t>decimal(</w:t>
+        <w:t>int</w:t>
+      </w:r>
+      <w:proofErr w:type="spellEnd"/>
+      <w:r>
+        <w:rPr>
+          <w:lang w:val="en-US"/>
+        </w:rPr>
+        <w:t>(</w:t>
       </w:r>
       <w:proofErr w:type="gramEnd"/>
       <w:r>
         <w:rPr>
           <w:lang w:val="en-US"/>
         </w:rPr>
-        <w:t>10,2) NOT NULL DEFAULT '0.00',</w:t>
-      </w:r>
-    </w:p>
-    <w:p>
-      <w:pPr>
-        <w:pStyle w:val="Prrafodelista"/>
-        <w:rPr>
-          <w:lang w:val="en-US"/>
-        </w:rPr>
-      </w:pPr>
-      <w:r>
-        <w:rPr>
-          <w:lang w:val="en-US"/>
-        </w:rPr>
-        <w:t xml:space="preserve">  `</w:t>
-      </w:r>
-      <w:proofErr w:type="spellStart"/>
-      <w:r>
-        <w:rPr>
-          <w:lang w:val="en-US"/>
-        </w:rPr>
-        <w:t>CALD_estado</w:t>
-      </w:r>
-      <w:proofErr w:type="spellEnd"/>
-      <w:r>
-        <w:rPr>
-          <w:lang w:val="en-US"/>
-        </w:rPr>
-        <w:t xml:space="preserve">` </w:t>
-      </w:r>
-      <w:proofErr w:type="spellStart"/>
+        <w:t>11) NOT NULL DEFAULT '1',</w:t>
+      </w:r>
+    </w:p>
+    <w:p>
+      <w:pPr>
+        <w:pStyle w:val="Prrafodelista"/>
+        <w:rPr>
+          <w:lang w:val="en-US"/>
+        </w:rPr>
+      </w:pPr>
+      <w:r>
+        <w:rPr>
+          <w:lang w:val="en-US"/>
+        </w:rPr>
+        <w:t xml:space="preserve">  PRIMARY KEY (`</w:t>
+      </w:r>
+      <w:proofErr w:type="spellStart"/>
+      <w:r>
+        <w:rPr>
+          <w:lang w:val="en-US"/>
+        </w:rPr>
+        <w:t>CALD_id</w:t>
+      </w:r>
+      <w:proofErr w:type="spellEnd"/>
+      <w:r>
+        <w:rPr>
+          <w:lang w:val="en-US"/>
+        </w:rPr>
+        <w:t>`),</w:t>
+      </w:r>
+    </w:p>
+    <w:p>
+      <w:pPr>
+        <w:pStyle w:val="Prrafodelista"/>
+        <w:rPr>
+          <w:lang w:val="en-US"/>
+        </w:rPr>
+      </w:pPr>
+      <w:r>
+        <w:rPr>
+          <w:lang w:val="en-US"/>
+        </w:rPr>
+        <w:t xml:space="preserve">  KEY `</w:t>
+      </w:r>
+      <w:proofErr w:type="spellStart"/>
+      <w:r>
+        <w:rPr>
+          <w:lang w:val="en-US"/>
+        </w:rPr>
+        <w:t>CALI_id</w:t>
+      </w:r>
+      <w:proofErr w:type="spellEnd"/>
+      <w:r>
+        <w:rPr>
+          <w:lang w:val="en-US"/>
+        </w:rPr>
+        <w:t>` (`</w:t>
+      </w:r>
+      <w:proofErr w:type="spellStart"/>
+      <w:r>
+        <w:rPr>
+          <w:lang w:val="en-US"/>
+        </w:rPr>
+        <w:t>CALI_id</w:t>
+      </w:r>
+      <w:proofErr w:type="spellEnd"/>
+      <w:r>
+        <w:rPr>
+          <w:lang w:val="en-US"/>
+        </w:rPr>
+        <w:t>`)</w:t>
+      </w:r>
+    </w:p>
+    <w:p>
+      <w:pPr>
+        <w:pStyle w:val="Prrafodelista"/>
+        <w:rPr>
+          <w:lang w:val="en-US"/>
+        </w:rPr>
+      </w:pPr>
+      <w:r>
+        <w:rPr>
+          <w:lang w:val="en-US"/>
+        </w:rPr>
+        <w:t>) ENGINE=</w:t>
+      </w:r>
+      <w:proofErr w:type="spellStart"/>
+      <w:r>
+        <w:rPr>
+          <w:lang w:val="en-US"/>
+        </w:rPr>
+        <w:t>InnoDB</w:t>
+      </w:r>
+      <w:proofErr w:type="spellEnd"/>
+      <w:r>
+        <w:rPr>
+          <w:lang w:val="en-US"/>
+        </w:rPr>
+        <w:t xml:space="preserve"> DEFAULT CHARSET=utf8 AUTO_INCREMENT=</w:t>
+      </w:r>
       <w:proofErr w:type="gramStart"/>
       <w:r>
         <w:rPr>
           <w:lang w:val="en-US"/>
         </w:rPr>
-        <w:t>int</w:t>
-      </w:r>
-      <w:proofErr w:type="spellEnd"/>
-      <w:r>
-        <w:rPr>
-          <w:lang w:val="en-US"/>
-        </w:rPr>
-        <w:t>(</w:t>
+        <w:t>1 ;</w:t>
       </w:r>
       <w:proofErr w:type="gramEnd"/>
-      <w:r>
-        <w:rPr>
-          <w:lang w:val="en-US"/>
-        </w:rPr>
-        <w:t>11) NOT NULL DEFAULT '1',</w:t>
-      </w:r>
-    </w:p>
-    <w:p>
-      <w:pPr>
-        <w:pStyle w:val="Prrafodelista"/>
-        <w:rPr>
-          <w:lang w:val="en-US"/>
-        </w:rPr>
-      </w:pPr>
-      <w:r>
-        <w:rPr>
-          <w:lang w:val="en-US"/>
-        </w:rPr>
-        <w:t xml:space="preserve">  PRIMARY KEY (`</w:t>
-      </w:r>
-      <w:proofErr w:type="spellStart"/>
-      <w:r>
-        <w:rPr>
-          <w:lang w:val="en-US"/>
-        </w:rPr>
-        <w:t>CALD_id</w:t>
-      </w:r>
-      <w:proofErr w:type="spellEnd"/>
-      <w:r>
-        <w:rPr>
-          <w:lang w:val="en-US"/>
-        </w:rPr>
-        <w:t>`),</w:t>
-      </w:r>
-    </w:p>
-    <w:p>
-      <w:pPr>
-        <w:pStyle w:val="Prrafodelista"/>
-        <w:rPr>
-          <w:lang w:val="en-US"/>
-        </w:rPr>
-      </w:pPr>
-      <w:r>
-        <w:rPr>
-          <w:lang w:val="en-US"/>
-        </w:rPr>
-        <w:t xml:space="preserve">  KEY `</w:t>
-      </w:r>
-      <w:proofErr w:type="spellStart"/>
-      <w:r>
-        <w:rPr>
-          <w:lang w:val="en-US"/>
-        </w:rPr>
-        <w:t>CALI_id</w:t>
-      </w:r>
-      <w:proofErr w:type="spellEnd"/>
-      <w:r>
-        <w:rPr>
-          <w:lang w:val="en-US"/>
-        </w:rPr>
-        <w:t>` (`</w:t>
-      </w:r>
-      <w:proofErr w:type="spellStart"/>
-      <w:r>
-        <w:rPr>
-          <w:lang w:val="en-US"/>
-        </w:rPr>
-        <w:t>CALI_id</w:t>
-      </w:r>
-      <w:proofErr w:type="spellEnd"/>
-      <w:r>
-        <w:rPr>
-          <w:lang w:val="en-US"/>
-        </w:rPr>
-        <w:t>`)</w:t>
-      </w:r>
-    </w:p>
-    <w:p>
-      <w:pPr>
-        <w:pStyle w:val="Prrafodelista"/>
-        <w:rPr>
-          <w:lang w:val="en-US"/>
-        </w:rPr>
-      </w:pPr>
-      <w:r>
-        <w:rPr>
-          <w:lang w:val="en-US"/>
-        </w:rPr>
-        <w:t>) ENGINE=</w:t>
-      </w:r>
-      <w:proofErr w:type="spellStart"/>
-      <w:r>
-        <w:rPr>
-          <w:lang w:val="en-US"/>
-        </w:rPr>
-        <w:t>InnoDB</w:t>
-      </w:r>
-      <w:proofErr w:type="spellEnd"/>
-      <w:r>
-        <w:rPr>
-          <w:lang w:val="en-US"/>
-        </w:rPr>
-        <w:t xml:space="preserve"> DEFAULT CHARSET=utf8 AUTO_INCREMENT=</w:t>
-      </w:r>
-      <w:proofErr w:type="gramStart"/>
-      <w:r>
-        <w:rPr>
-          <w:lang w:val="en-US"/>
-        </w:rPr>
-        <w:t>1 ;</w:t>
-      </w:r>
-      <w:proofErr w:type="gramEnd"/>
-    </w:p>
-    <w:p>
-      <w:pPr>
-        <w:pStyle w:val="Prrafodelista"/>
+    </w:p>
+    <w:p>
+      <w:pPr>
+        <w:pStyle w:val="Prrafodelista"/>
+        <w:rPr>
+          <w:lang w:val="en-US"/>
+        </w:rPr>
       </w:pPr>
     </w:p>
     <w:p>

</xml_diff>

<commit_message>
registro de criterio de evaluacion por cursos
</commit_message>
<xml_diff>
--- a/docs/MODIFICACIONES EN LA BASE DE DATOS.docx
+++ b/docs/MODIFICACIONES EN LA BASE DE DATOS.docx
@@ -998,7 +998,6 @@
         <w:t xml:space="preserve">` </w:t>
       </w:r>
       <w:proofErr w:type="spellStart"/>
-      <w:proofErr w:type="gramStart"/>
       <w:r>
         <w:rPr>
           <w:lang w:val="en-US"/>
@@ -1010,14 +1009,7 @@
         <w:rPr>
           <w:lang w:val="en-US"/>
         </w:rPr>
-        <w:t>(</w:t>
-      </w:r>
-      <w:proofErr w:type="gramEnd"/>
-      <w:r>
-        <w:rPr>
-          <w:lang w:val="en-US"/>
-        </w:rPr>
-        <w:t>11) NOT NULL,</w:t>
+        <w:t>(11) NOT NULL,</w:t>
       </w:r>
     </w:p>
     <w:p>
@@ -1048,7 +1040,6 @@
         <w:t xml:space="preserve">` </w:t>
       </w:r>
       <w:proofErr w:type="spellStart"/>
-      <w:proofErr w:type="gramStart"/>
       <w:r>
         <w:rPr>
           <w:lang w:val="en-US"/>
@@ -1060,14 +1051,7 @@
         <w:rPr>
           <w:lang w:val="en-US"/>
         </w:rPr>
-        <w:t>(</w:t>
-      </w:r>
-      <w:proofErr w:type="gramEnd"/>
-      <w:r>
-        <w:rPr>
-          <w:lang w:val="en-US"/>
-        </w:rPr>
-        <w:t>11) NOT NULL,</w:t>
+        <w:t>(11) NOT NULL,</w:t>
       </w:r>
     </w:p>
     <w:p>
@@ -1111,8 +1095,6 @@
         </w:rPr>
         <w:t xml:space="preserve">(11) </w:t>
       </w:r>
-      <w:bookmarkStart w:id="0" w:name="_GoBack"/>
-      <w:bookmarkEnd w:id="0"/>
       <w:r>
         <w:rPr>
           <w:lang w:val="en-US"/>
@@ -1163,52 +1145,37 @@
         <w:rPr>
           <w:lang w:val="en-US"/>
         </w:rPr>
+        <w:t>` decimal(10,2) NOT NULL DEFAULT '0.00',</w:t>
+      </w:r>
+    </w:p>
+    <w:p>
+      <w:pPr>
+        <w:pStyle w:val="Prrafodelista"/>
+        <w:rPr>
+          <w:lang w:val="en-US"/>
+        </w:rPr>
+      </w:pPr>
+      <w:r>
+        <w:rPr>
+          <w:lang w:val="en-US"/>
+        </w:rPr>
+        <w:t xml:space="preserve">  `</w:t>
+      </w:r>
+      <w:proofErr w:type="spellStart"/>
+      <w:r>
+        <w:rPr>
+          <w:lang w:val="en-US"/>
+        </w:rPr>
+        <w:t>CALD_estado</w:t>
+      </w:r>
+      <w:proofErr w:type="spellEnd"/>
+      <w:r>
+        <w:rPr>
+          <w:lang w:val="en-US"/>
+        </w:rPr>
         <w:t xml:space="preserve">` </w:t>
       </w:r>
-      <w:proofErr w:type="gramStart"/>
-      <w:r>
-        <w:rPr>
-          <w:lang w:val="en-US"/>
-        </w:rPr>
-        <w:t>decimal(</w:t>
-      </w:r>
-      <w:proofErr w:type="gramEnd"/>
-      <w:r>
-        <w:rPr>
-          <w:lang w:val="en-US"/>
-        </w:rPr>
-        <w:t>10,2) NOT NULL DEFAULT '0.00',</w:t>
-      </w:r>
-    </w:p>
-    <w:p>
-      <w:pPr>
-        <w:pStyle w:val="Prrafodelista"/>
-        <w:rPr>
-          <w:lang w:val="en-US"/>
-        </w:rPr>
-      </w:pPr>
-      <w:r>
-        <w:rPr>
-          <w:lang w:val="en-US"/>
-        </w:rPr>
-        <w:t xml:space="preserve">  `</w:t>
-      </w:r>
-      <w:proofErr w:type="spellStart"/>
-      <w:r>
-        <w:rPr>
-          <w:lang w:val="en-US"/>
-        </w:rPr>
-        <w:t>CALD_estado</w:t>
-      </w:r>
-      <w:proofErr w:type="spellEnd"/>
-      <w:r>
-        <w:rPr>
-          <w:lang w:val="en-US"/>
-        </w:rPr>
-        <w:t xml:space="preserve">` </w:t>
-      </w:r>
-      <w:proofErr w:type="spellStart"/>
-      <w:proofErr w:type="gramStart"/>
+      <w:proofErr w:type="spellStart"/>
       <w:r>
         <w:rPr>
           <w:lang w:val="en-US"/>
@@ -1220,14 +1187,7 @@
         <w:rPr>
           <w:lang w:val="en-US"/>
         </w:rPr>
-        <w:t>(</w:t>
-      </w:r>
-      <w:proofErr w:type="gramEnd"/>
-      <w:r>
-        <w:rPr>
-          <w:lang w:val="en-US"/>
-        </w:rPr>
-        <w:t>11) NOT NULL DEFAULT '1',</w:t>
+        <w:t>(11) NOT NULL DEFAULT '1',</w:t>
       </w:r>
     </w:p>
     <w:p>
@@ -1325,16 +1285,8 @@
         <w:rPr>
           <w:lang w:val="en-US"/>
         </w:rPr>
-        <w:t xml:space="preserve"> DEFAULT CHARSET=utf8 AUTO_INCREMENT=</w:t>
-      </w:r>
-      <w:proofErr w:type="gramStart"/>
-      <w:r>
-        <w:rPr>
-          <w:lang w:val="en-US"/>
-        </w:rPr>
-        <w:t>1 ;</w:t>
-      </w:r>
-      <w:proofErr w:type="gramEnd"/>
+        <w:t xml:space="preserve"> DEFAULT CHARSET=utf8 AUTO_INCREMENT=1 ;</w:t>
+      </w:r>
     </w:p>
     <w:p>
       <w:pPr>
@@ -1447,11 +1399,544 @@
           <w:lang w:val="en-US"/>
         </w:rPr>
       </w:pPr>
-      <w:r>
-        <w:rPr>
-          <w:lang w:val="en-US"/>
-        </w:rPr>
-        <w:t>s</w:t>
+      <w:proofErr w:type="spellStart"/>
+      <w:r>
+        <w:rPr>
+          <w:lang w:val="en-US"/>
+        </w:rPr>
+        <w:t>asignado</w:t>
+      </w:r>
+      <w:proofErr w:type="spellEnd"/>
+    </w:p>
+    <w:p>
+      <w:pPr>
+        <w:pStyle w:val="Prrafodelista"/>
+        <w:rPr>
+          <w:lang w:val="en-US"/>
+        </w:rPr>
+      </w:pPr>
+      <w:r>
+        <w:rPr>
+          <w:lang w:val="en-US"/>
+        </w:rPr>
+        <w:t>CREATE TABLE IF NOT EXISTS `</w:t>
+      </w:r>
+      <w:proofErr w:type="spellStart"/>
+      <w:r>
+        <w:rPr>
+          <w:lang w:val="en-US"/>
+        </w:rPr>
+        <w:t>asignado</w:t>
+      </w:r>
+      <w:proofErr w:type="spellEnd"/>
+      <w:r>
+        <w:rPr>
+          <w:lang w:val="en-US"/>
+        </w:rPr>
+        <w:t>` (</w:t>
+      </w:r>
+    </w:p>
+    <w:p>
+      <w:pPr>
+        <w:pStyle w:val="Prrafodelista"/>
+        <w:rPr>
+          <w:lang w:val="en-US"/>
+        </w:rPr>
+      </w:pPr>
+      <w:r>
+        <w:rPr>
+          <w:lang w:val="en-US"/>
+        </w:rPr>
+        <w:t xml:space="preserve">  `</w:t>
+      </w:r>
+      <w:proofErr w:type="spellStart"/>
+      <w:r>
+        <w:rPr>
+          <w:lang w:val="en-US"/>
+        </w:rPr>
+        <w:t>ASIG_id</w:t>
+      </w:r>
+      <w:proofErr w:type="spellEnd"/>
+      <w:r>
+        <w:rPr>
+          <w:lang w:val="en-US"/>
+        </w:rPr>
+        <w:t xml:space="preserve">` </w:t>
+      </w:r>
+      <w:proofErr w:type="spellStart"/>
+      <w:proofErr w:type="gramStart"/>
+      <w:r>
+        <w:rPr>
+          <w:lang w:val="en-US"/>
+        </w:rPr>
+        <w:t>int</w:t>
+      </w:r>
+      <w:proofErr w:type="spellEnd"/>
+      <w:r>
+        <w:rPr>
+          <w:lang w:val="en-US"/>
+        </w:rPr>
+        <w:t>(</w:t>
+      </w:r>
+      <w:proofErr w:type="gramEnd"/>
+      <w:r>
+        <w:rPr>
+          <w:lang w:val="en-US"/>
+        </w:rPr>
+        <w:t>11) NOT NULL AUTO_INCREMENT,</w:t>
+      </w:r>
+    </w:p>
+    <w:p>
+      <w:pPr>
+        <w:pStyle w:val="Prrafodelista"/>
+        <w:rPr>
+          <w:lang w:val="en-US"/>
+        </w:rPr>
+      </w:pPr>
+      <w:r>
+        <w:rPr>
+          <w:lang w:val="en-US"/>
+        </w:rPr>
+        <w:t xml:space="preserve">  `</w:t>
+      </w:r>
+      <w:proofErr w:type="spellStart"/>
+      <w:r>
+        <w:rPr>
+          <w:lang w:val="en-US"/>
+        </w:rPr>
+        <w:t>CURS_id</w:t>
+      </w:r>
+      <w:proofErr w:type="spellEnd"/>
+      <w:r>
+        <w:rPr>
+          <w:lang w:val="en-US"/>
+        </w:rPr>
+        <w:t xml:space="preserve">` </w:t>
+      </w:r>
+      <w:proofErr w:type="spellStart"/>
+      <w:proofErr w:type="gramStart"/>
+      <w:r>
+        <w:rPr>
+          <w:lang w:val="en-US"/>
+        </w:rPr>
+        <w:t>int</w:t>
+      </w:r>
+      <w:proofErr w:type="spellEnd"/>
+      <w:r>
+        <w:rPr>
+          <w:lang w:val="en-US"/>
+        </w:rPr>
+        <w:t>(</w:t>
+      </w:r>
+      <w:proofErr w:type="gramEnd"/>
+      <w:r>
+        <w:rPr>
+          <w:lang w:val="en-US"/>
+        </w:rPr>
+        <w:t>11) NOT NULL,</w:t>
+      </w:r>
+      <w:bookmarkStart w:id="0" w:name="_GoBack"/>
+      <w:bookmarkEnd w:id="0"/>
+    </w:p>
+    <w:p>
+      <w:pPr>
+        <w:pStyle w:val="Prrafodelista"/>
+        <w:rPr>
+          <w:lang w:val="en-US"/>
+        </w:rPr>
+      </w:pPr>
+      <w:r>
+        <w:rPr>
+          <w:lang w:val="en-US"/>
+        </w:rPr>
+        <w:lastRenderedPageBreak/>
+        <w:t xml:space="preserve">  `</w:t>
+      </w:r>
+      <w:proofErr w:type="spellStart"/>
+      <w:r>
+        <w:rPr>
+          <w:lang w:val="en-US"/>
+        </w:rPr>
+        <w:t>USUA_id</w:t>
+      </w:r>
+      <w:proofErr w:type="spellEnd"/>
+      <w:r>
+        <w:rPr>
+          <w:lang w:val="en-US"/>
+        </w:rPr>
+        <w:t xml:space="preserve">` </w:t>
+      </w:r>
+      <w:proofErr w:type="spellStart"/>
+      <w:proofErr w:type="gramStart"/>
+      <w:r>
+        <w:rPr>
+          <w:lang w:val="en-US"/>
+        </w:rPr>
+        <w:t>int</w:t>
+      </w:r>
+      <w:proofErr w:type="spellEnd"/>
+      <w:r>
+        <w:rPr>
+          <w:lang w:val="en-US"/>
+        </w:rPr>
+        <w:t>(</w:t>
+      </w:r>
+      <w:proofErr w:type="gramEnd"/>
+      <w:r>
+        <w:rPr>
+          <w:lang w:val="en-US"/>
+        </w:rPr>
+        <w:t>11) NOT NULL,</w:t>
+      </w:r>
+    </w:p>
+    <w:p>
+      <w:pPr>
+        <w:pStyle w:val="Prrafodelista"/>
+        <w:rPr>
+          <w:lang w:val="en-US"/>
+        </w:rPr>
+      </w:pPr>
+      <w:r>
+        <w:rPr>
+          <w:lang w:val="en-US"/>
+        </w:rPr>
+        <w:t xml:space="preserve">  `</w:t>
+      </w:r>
+      <w:proofErr w:type="spellStart"/>
+      <w:r>
+        <w:rPr>
+          <w:lang w:val="en-US"/>
+        </w:rPr>
+        <w:t>ASIG_horasNominales</w:t>
+      </w:r>
+      <w:proofErr w:type="spellEnd"/>
+      <w:r>
+        <w:rPr>
+          <w:lang w:val="en-US"/>
+        </w:rPr>
+        <w:t xml:space="preserve">` </w:t>
+      </w:r>
+      <w:proofErr w:type="spellStart"/>
+      <w:proofErr w:type="gramStart"/>
+      <w:r>
+        <w:rPr>
+          <w:lang w:val="en-US"/>
+        </w:rPr>
+        <w:t>int</w:t>
+      </w:r>
+      <w:proofErr w:type="spellEnd"/>
+      <w:r>
+        <w:rPr>
+          <w:lang w:val="en-US"/>
+        </w:rPr>
+        <w:t>(</w:t>
+      </w:r>
+      <w:proofErr w:type="gramEnd"/>
+      <w:r>
+        <w:rPr>
+          <w:lang w:val="en-US"/>
+        </w:rPr>
+        <w:t>11) NOT NULL,</w:t>
+      </w:r>
+    </w:p>
+    <w:p>
+      <w:pPr>
+        <w:pStyle w:val="Prrafodelista"/>
+        <w:rPr>
+          <w:lang w:val="en-US"/>
+        </w:rPr>
+      </w:pPr>
+      <w:r>
+        <w:rPr>
+          <w:lang w:val="en-US"/>
+        </w:rPr>
+        <w:t xml:space="preserve">  `</w:t>
+      </w:r>
+      <w:proofErr w:type="spellStart"/>
+      <w:r>
+        <w:rPr>
+          <w:lang w:val="en-US"/>
+        </w:rPr>
+        <w:t>ASIG_horasReales</w:t>
+      </w:r>
+      <w:proofErr w:type="spellEnd"/>
+      <w:r>
+        <w:rPr>
+          <w:lang w:val="en-US"/>
+        </w:rPr>
+        <w:t>` double NOT NULL,</w:t>
+      </w:r>
+    </w:p>
+    <w:p>
+      <w:pPr>
+        <w:pStyle w:val="Prrafodelista"/>
+        <w:rPr>
+          <w:lang w:val="en-US"/>
+        </w:rPr>
+      </w:pPr>
+      <w:r>
+        <w:rPr>
+          <w:lang w:val="en-US"/>
+        </w:rPr>
+        <w:t xml:space="preserve">  `</w:t>
+      </w:r>
+      <w:proofErr w:type="spellStart"/>
+      <w:r>
+        <w:rPr>
+          <w:lang w:val="en-US"/>
+        </w:rPr>
+        <w:t>ASIG_flagActivo</w:t>
+      </w:r>
+      <w:proofErr w:type="spellEnd"/>
+      <w:r>
+        <w:rPr>
+          <w:lang w:val="en-US"/>
+        </w:rPr>
+        <w:t xml:space="preserve">` </w:t>
+      </w:r>
+      <w:proofErr w:type="gramStart"/>
+      <w:r>
+        <w:rPr>
+          <w:lang w:val="en-US"/>
+        </w:rPr>
+        <w:t>char(</w:t>
+      </w:r>
+      <w:proofErr w:type="gramEnd"/>
+      <w:r>
+        <w:rPr>
+          <w:lang w:val="en-US"/>
+        </w:rPr>
+        <w:t>1) NOT NULL DEFAULT 'A',</w:t>
+      </w:r>
+    </w:p>
+    <w:p>
+      <w:pPr>
+        <w:pStyle w:val="Prrafodelista"/>
+        <w:rPr>
+          <w:lang w:val="en-US"/>
+        </w:rPr>
+      </w:pPr>
+      <w:r>
+        <w:rPr>
+          <w:lang w:val="en-US"/>
+        </w:rPr>
+        <w:t xml:space="preserve">  `</w:t>
+      </w:r>
+      <w:proofErr w:type="spellStart"/>
+      <w:r>
+        <w:rPr>
+          <w:lang w:val="en-US"/>
+        </w:rPr>
+        <w:t>ASIG_estado</w:t>
+      </w:r>
+      <w:proofErr w:type="spellEnd"/>
+      <w:r>
+        <w:rPr>
+          <w:lang w:val="en-US"/>
+        </w:rPr>
+        <w:t xml:space="preserve">` </w:t>
+      </w:r>
+      <w:proofErr w:type="gramStart"/>
+      <w:r>
+        <w:rPr>
+          <w:lang w:val="en-US"/>
+        </w:rPr>
+        <w:t>char(</w:t>
+      </w:r>
+      <w:proofErr w:type="gramEnd"/>
+      <w:r>
+        <w:rPr>
+          <w:lang w:val="en-US"/>
+        </w:rPr>
+        <w:t>2) NOT NULL DEFAULT 'AC',</w:t>
+      </w:r>
+    </w:p>
+    <w:p>
+      <w:pPr>
+        <w:pStyle w:val="Prrafodelista"/>
+        <w:rPr>
+          <w:lang w:val="en-US"/>
+        </w:rPr>
+      </w:pPr>
+      <w:r>
+        <w:rPr>
+          <w:lang w:val="en-US"/>
+        </w:rPr>
+        <w:t xml:space="preserve">  `</w:t>
+      </w:r>
+      <w:proofErr w:type="spellStart"/>
+      <w:r>
+        <w:rPr>
+          <w:lang w:val="en-US"/>
+        </w:rPr>
+        <w:t>ASIG_fechaRegistro</w:t>
+      </w:r>
+      <w:proofErr w:type="spellEnd"/>
+      <w:r>
+        <w:rPr>
+          <w:lang w:val="en-US"/>
+        </w:rPr>
+        <w:t>` timestamp NOT NULL DEFAULT CURRENT_TIMESTAMP,</w:t>
+      </w:r>
+    </w:p>
+    <w:p>
+      <w:pPr>
+        <w:pStyle w:val="Prrafodelista"/>
+        <w:rPr>
+          <w:lang w:val="en-US"/>
+        </w:rPr>
+      </w:pPr>
+      <w:r>
+        <w:rPr>
+          <w:lang w:val="en-US"/>
+        </w:rPr>
+        <w:t xml:space="preserve">  `</w:t>
+      </w:r>
+      <w:proofErr w:type="spellStart"/>
+      <w:r>
+        <w:rPr>
+          <w:lang w:val="en-US"/>
+        </w:rPr>
+        <w:t>ASIG_usuarioRegistro</w:t>
+      </w:r>
+      <w:proofErr w:type="spellEnd"/>
+      <w:r>
+        <w:rPr>
+          <w:lang w:val="en-US"/>
+        </w:rPr>
+        <w:t xml:space="preserve">` </w:t>
+      </w:r>
+      <w:proofErr w:type="spellStart"/>
+      <w:proofErr w:type="gramStart"/>
+      <w:r>
+        <w:rPr>
+          <w:lang w:val="en-US"/>
+        </w:rPr>
+        <w:t>varchar</w:t>
+      </w:r>
+      <w:proofErr w:type="spellEnd"/>
+      <w:r>
+        <w:rPr>
+          <w:lang w:val="en-US"/>
+        </w:rPr>
+        <w:t>(</w:t>
+      </w:r>
+      <w:proofErr w:type="gramEnd"/>
+      <w:r>
+        <w:rPr>
+          <w:lang w:val="en-US"/>
+        </w:rPr>
+        <w:t>20) NOT NULL,</w:t>
+      </w:r>
+    </w:p>
+    <w:p>
+      <w:pPr>
+        <w:pStyle w:val="Prrafodelista"/>
+        <w:rPr>
+          <w:lang w:val="en-US"/>
+        </w:rPr>
+      </w:pPr>
+      <w:r>
+        <w:rPr>
+          <w:lang w:val="en-US"/>
+        </w:rPr>
+        <w:t xml:space="preserve">  `</w:t>
+      </w:r>
+      <w:proofErr w:type="spellStart"/>
+      <w:r>
+        <w:rPr>
+          <w:lang w:val="en-US"/>
+        </w:rPr>
+        <w:t>ASIG_criterio</w:t>
+      </w:r>
+      <w:proofErr w:type="spellEnd"/>
+      <w:r>
+        <w:rPr>
+          <w:lang w:val="en-US"/>
+        </w:rPr>
+        <w:t>` text NOT NULL,</w:t>
+      </w:r>
+    </w:p>
+    <w:p>
+      <w:pPr>
+        <w:pStyle w:val="Prrafodelista"/>
+        <w:rPr>
+          <w:lang w:val="en-US"/>
+        </w:rPr>
+      </w:pPr>
+      <w:r>
+        <w:rPr>
+          <w:lang w:val="en-US"/>
+        </w:rPr>
+        <w:t xml:space="preserve">  PRIMARY KEY (`</w:t>
+      </w:r>
+      <w:proofErr w:type="spellStart"/>
+      <w:r>
+        <w:rPr>
+          <w:lang w:val="en-US"/>
+        </w:rPr>
+        <w:t>ASIG_id</w:t>
+      </w:r>
+      <w:proofErr w:type="spellEnd"/>
+      <w:r>
+        <w:rPr>
+          <w:lang w:val="en-US"/>
+        </w:rPr>
+        <w:t>`)</w:t>
+      </w:r>
+    </w:p>
+    <w:p>
+      <w:pPr>
+        <w:pStyle w:val="Prrafodelista"/>
+        <w:rPr>
+          <w:lang w:val="en-US"/>
+        </w:rPr>
+      </w:pPr>
+      <w:r>
+        <w:rPr>
+          <w:lang w:val="en-US"/>
+        </w:rPr>
+        <w:t>) ENGINE=</w:t>
+      </w:r>
+      <w:proofErr w:type="spellStart"/>
+      <w:r>
+        <w:rPr>
+          <w:lang w:val="en-US"/>
+        </w:rPr>
+        <w:t>InnoDB</w:t>
+      </w:r>
+      <w:proofErr w:type="spellEnd"/>
+      <w:r>
+        <w:rPr>
+          <w:lang w:val="en-US"/>
+        </w:rPr>
+        <w:t xml:space="preserve"> DEFAULT CHARSET=utf8 AUTO_INCREMENT=</w:t>
+      </w:r>
+      <w:proofErr w:type="gramStart"/>
+      <w:r>
+        <w:rPr>
+          <w:lang w:val="en-US"/>
+        </w:rPr>
+        <w:t>1 ;</w:t>
+      </w:r>
+      <w:proofErr w:type="gramEnd"/>
+    </w:p>
+    <w:p>
+      <w:pPr>
+        <w:pStyle w:val="Prrafodelista"/>
+        <w:numPr>
+          <w:ilvl w:val="0"/>
+          <w:numId w:val="1"/>
+        </w:numPr>
+        <w:rPr>
+          <w:lang w:val="en-US"/>
+        </w:rPr>
+      </w:pPr>
+      <w:r>
+        <w:rPr>
+          <w:lang w:val="en-US"/>
+        </w:rPr>
+        <w:t>d</w:t>
       </w:r>
     </w:p>
     <w:sectPr>

</xml_diff>